<commit_message>
Updated literature review search planning
</commit_message>
<xml_diff>
--- a/FinalProject/LiteratureReview/Townes_SOC5600_Spring2019_LiteratureReview_SearchTermPlanning_v00.docx
+++ b/FinalProject/LiteratureReview/Townes_SOC5600_Spring2019_LiteratureReview_SearchTermPlanning_v00.docx
@@ -311,7 +311,10 @@
               <w:cnfStyle w:val="000000100000" w:firstRow="0" w:lastRow="0" w:firstColumn="0" w:lastColumn="0" w:oddVBand="0" w:evenVBand="0" w:oddHBand="1" w:evenHBand="0" w:firstRowFirstColumn="0" w:firstRowLastColumn="0" w:lastRowFirstColumn="0" w:lastRowLastColumn="0"/>
             </w:pPr>
             <w:r>
-              <w:t>Efficiency</w:t>
+              <w:t>e</w:t>
+            </w:r>
+            <w:r>
+              <w:t>fficiency</w:t>
             </w:r>
           </w:p>
         </w:tc>
@@ -348,7 +351,7 @@
               <w:cnfStyle w:val="000000010000" w:firstRow="0" w:lastRow="0" w:firstColumn="0" w:lastColumn="0" w:oddVBand="0" w:evenVBand="0" w:oddHBand="0" w:evenHBand="1" w:firstRowFirstColumn="0" w:firstRowLastColumn="0" w:lastRowFirstColumn="0" w:lastRowLastColumn="0"/>
             </w:pPr>
             <w:r>
-              <w:t>drivers</w:t>
+              <w:t>impediments</w:t>
             </w:r>
           </w:p>
         </w:tc>
@@ -397,6 +400,9 @@
             <w:pPr>
               <w:cnfStyle w:val="000000100000" w:firstRow="0" w:lastRow="0" w:firstColumn="0" w:lastColumn="0" w:oddVBand="0" w:evenVBand="0" w:oddHBand="1" w:evenHBand="0" w:firstRowFirstColumn="0" w:firstRowLastColumn="0" w:lastRowFirstColumn="0" w:lastRowLastColumn="0"/>
             </w:pPr>
+            <w:r>
+              <w:t>drivers</w:t>
+            </w:r>
           </w:p>
         </w:tc>
         <w:tc>
@@ -471,7 +477,13 @@
     <w:p/>
     <w:p>
       <w:r>
-        <w:t>(“technology transfer” OR “university technology transfer” OR “technology commercialization” OR “technology licensing” OR “university spinout companies”) AND (“barrier*” OR “driver*”)</w:t>
+        <w:t xml:space="preserve">(“technology transfer” OR “university technology transfer” OR “technology commercialization” OR “technology licensing” OR “university spinout companies”) AND (“barrier*” OR </w:t>
+      </w:r>
+      <w:r>
+        <w:t xml:space="preserve">“impediment*” OR </w:t>
+      </w:r>
+      <w:r>
+        <w:t>“driver*”)</w:t>
       </w:r>
     </w:p>
     <w:p/>

</xml_diff>

<commit_message>
Notes for lecture on Feb 6, 2019
</commit_message>
<xml_diff>
--- a/FinalProject/LiteratureReview/Townes_SOC5600_Spring2019_LiteratureReview_SearchTermPlanning_v00.docx
+++ b/FinalProject/LiteratureReview/Townes_SOC5600_Spring2019_LiteratureReview_SearchTermPlanning_v00.docx
@@ -27,7 +27,13 @@
         <w:rPr>
           <w:b/>
         </w:rPr>
-        <w:t>State the research problem.</w:t>
+        <w:t>State the research question</w:t>
+      </w:r>
+      <w:r>
+        <w:rPr>
+          <w:b/>
+        </w:rPr>
+        <w:t>.</w:t>
       </w:r>
     </w:p>
     <w:p>
@@ -40,8 +46,10 @@
       </w:r>
       <w:proofErr w:type="gramEnd"/>
       <w:r>
-        <w:t xml:space="preserve"> the policy alternatives for increasing the transfer of technology derived from federally-funded research to the private sector taking into consideration the potential role of development stage in technology transfer outcomes?</w:t>
-      </w:r>
+        <w:t xml:space="preserve"> policy alternatives for increasing the transfer of technology derived from federally-funded research to the private sector taking into consideration the potential role of development stage in technology transfer outcomes?</w:t>
+      </w:r>
+      <w:bookmarkStart w:id="0" w:name="_GoBack"/>
+      <w:bookmarkEnd w:id="0"/>
     </w:p>
     <w:p/>
     <w:p>
@@ -401,6 +409,41 @@
               <w:cnfStyle w:val="000000100000" w:firstRow="0" w:lastRow="0" w:firstColumn="0" w:lastColumn="0" w:oddVBand="0" w:evenVBand="0" w:oddHBand="1" w:evenHBand="0" w:firstRowFirstColumn="0" w:firstRowLastColumn="0" w:lastRowFirstColumn="0" w:lastRowLastColumn="0"/>
             </w:pPr>
             <w:r>
+              <w:t>barriers</w:t>
+            </w:r>
+          </w:p>
+        </w:tc>
+        <w:tc>
+          <w:tcPr>
+            <w:tcW w:w="3192" w:type="dxa"/>
+          </w:tcPr>
+          <w:p>
+            <w:pPr>
+              <w:cnfStyle w:val="000000100000" w:firstRow="0" w:lastRow="0" w:firstColumn="0" w:lastColumn="0" w:oddVBand="0" w:evenVBand="0" w:oddHBand="1" w:evenHBand="0" w:firstRowFirstColumn="0" w:firstRowLastColumn="0" w:lastRowFirstColumn="0" w:lastRowLastColumn="0"/>
+            </w:pPr>
+          </w:p>
+        </w:tc>
+      </w:tr>
+      <w:tr>
+        <w:trPr>
+          <w:cnfStyle w:val="000000010000" w:firstRow="0" w:lastRow="0" w:firstColumn="0" w:lastColumn="0" w:oddVBand="0" w:evenVBand="0" w:oddHBand="0" w:evenHBand="1" w:firstRowFirstColumn="0" w:firstRowLastColumn="0" w:lastRowFirstColumn="0" w:lastRowLastColumn="0"/>
+        </w:trPr>
+        <w:tc>
+          <w:tcPr>
+            <w:cnfStyle w:val="001000000000" w:firstRow="0" w:lastRow="0" w:firstColumn="1" w:lastColumn="0" w:oddVBand="0" w:evenVBand="0" w:oddHBand="0" w:evenHBand="0" w:firstRowFirstColumn="0" w:firstRowLastColumn="0" w:lastRowFirstColumn="0" w:lastRowLastColumn="0"/>
+            <w:tcW w:w="3192" w:type="dxa"/>
+          </w:tcPr>
+          <w:p/>
+        </w:tc>
+        <w:tc>
+          <w:tcPr>
+            <w:tcW w:w="3192" w:type="dxa"/>
+          </w:tcPr>
+          <w:p>
+            <w:pPr>
+              <w:cnfStyle w:val="000000010000" w:firstRow="0" w:lastRow="0" w:firstColumn="0" w:lastColumn="0" w:oddVBand="0" w:evenVBand="0" w:oddHBand="0" w:evenHBand="1" w:firstRowFirstColumn="0" w:firstRowLastColumn="0" w:lastRowFirstColumn="0" w:lastRowLastColumn="0"/>
+            </w:pPr>
+            <w:r>
               <w:t>drivers</w:t>
             </w:r>
           </w:p>
@@ -411,7 +454,7 @@
           </w:tcPr>
           <w:p>
             <w:pPr>
-              <w:cnfStyle w:val="000000100000" w:firstRow="0" w:lastRow="0" w:firstColumn="0" w:lastColumn="0" w:oddVBand="0" w:evenVBand="0" w:oddHBand="1" w:evenHBand="0" w:firstRowFirstColumn="0" w:firstRowLastColumn="0" w:lastRowFirstColumn="0" w:lastRowLastColumn="0"/>
+              <w:cnfStyle w:val="000000010000" w:firstRow="0" w:lastRow="0" w:firstColumn="0" w:lastColumn="0" w:oddVBand="0" w:evenVBand="0" w:oddHBand="0" w:evenHBand="1" w:firstRowFirstColumn="0" w:firstRowLastColumn="0" w:lastRowFirstColumn="0" w:lastRowLastColumn="0"/>
             </w:pPr>
           </w:p>
         </w:tc>
@@ -483,6 +526,9 @@
         <w:t xml:space="preserve">“impediment*” OR </w:t>
       </w:r>
       <w:r>
+        <w:t xml:space="preserve">“obstacle*” OR </w:t>
+      </w:r>
+      <w:r>
         <w:t>“driver*”)</w:t>
       </w:r>
     </w:p>
@@ -519,8 +565,6 @@
       <w:r>
         <w:t>”)</w:t>
       </w:r>
-      <w:bookmarkStart w:id="0" w:name="_GoBack"/>
-      <w:bookmarkEnd w:id="0"/>
     </w:p>
     <w:p/>
     <w:p/>

</xml_diff>

<commit_message>
Notes on Schutt (2015) chapter 8
</commit_message>
<xml_diff>
--- a/FinalProject/LiteratureReview/Townes_SOC5600_Spring2019_LiteratureReview_SearchTermPlanning_v00.docx
+++ b/FinalProject/LiteratureReview/Townes_SOC5600_Spring2019_LiteratureReview_SearchTermPlanning_v00.docx
@@ -48,8 +48,6 @@
       <w:r>
         <w:t xml:space="preserve"> policy alternatives for increasing the transfer of technology derived from federally-funded research to the private sector taking into consideration the potential role of development stage in technology transfer outcomes?</w:t>
       </w:r>
-      <w:bookmarkStart w:id="0" w:name="_GoBack"/>
-      <w:bookmarkEnd w:id="0"/>
     </w:p>
     <w:p/>
     <w:p>
@@ -421,6 +419,9 @@
             <w:pPr>
               <w:cnfStyle w:val="000000100000" w:firstRow="0" w:lastRow="0" w:firstColumn="0" w:lastColumn="0" w:oddVBand="0" w:evenVBand="0" w:oddHBand="1" w:evenHBand="0" w:firstRowFirstColumn="0" w:firstRowLastColumn="0" w:lastRowFirstColumn="0" w:lastRowLastColumn="0"/>
             </w:pPr>
+            <w:r>
+              <w:t>geography</w:t>
+            </w:r>
           </w:p>
         </w:tc>
       </w:tr>
@@ -456,6 +457,9 @@
             <w:pPr>
               <w:cnfStyle w:val="000000010000" w:firstRow="0" w:lastRow="0" w:firstColumn="0" w:lastColumn="0" w:oddVBand="0" w:evenVBand="0" w:oddHBand="0" w:evenHBand="1" w:firstRowFirstColumn="0" w:firstRowLastColumn="0" w:lastRowFirstColumn="0" w:lastRowLastColumn="0"/>
             </w:pPr>
+            <w:r>
+              <w:t>innovation clusters</w:t>
+            </w:r>
           </w:p>
         </w:tc>
       </w:tr>
@@ -483,15 +487,10 @@
     </w:p>
     <w:p>
       <w:r>
-        <w:t>“</w:t>
-      </w:r>
-      <w:proofErr w:type="gramStart"/>
-      <w:r>
-        <w:t>technology</w:t>
-      </w:r>
-      <w:proofErr w:type="gramEnd"/>
-      <w:r>
-        <w:t xml:space="preserve"> transfer” OR </w:t>
+        <w:t xml:space="preserve">S1: </w:t>
+      </w:r>
+      <w:r>
+        <w:t xml:space="preserve">“technology transfer” OR </w:t>
       </w:r>
       <w:r>
         <w:t xml:space="preserve">“university technology transfer” OR </w:t>
@@ -506,20 +505,18 @@
     <w:p/>
     <w:p>
       <w:r>
-        <w:t>“</w:t>
-      </w:r>
-      <w:proofErr w:type="gramStart"/>
-      <w:r>
-        <w:t>technology</w:t>
-      </w:r>
-      <w:proofErr w:type="gramEnd"/>
-      <w:r>
-        <w:t xml:space="preserve"> development stage” OR “technology readiness”</w:t>
+        <w:t xml:space="preserve">S2: </w:t>
+      </w:r>
+      <w:r>
+        <w:t>“technology development stage” OR “technology readiness”</w:t>
       </w:r>
     </w:p>
     <w:p/>
     <w:p>
       <w:r>
+        <w:t xml:space="preserve">S3: </w:t>
+      </w:r>
+      <w:r>
         <w:t xml:space="preserve">(“technology transfer” OR “university technology transfer” OR “technology commercialization” OR “technology licensing” OR “university spinout companies”) AND (“barrier*” OR </w:t>
       </w:r>
       <w:r>
@@ -535,6 +532,9 @@
     <w:p/>
     <w:p>
       <w:r>
+        <w:t xml:space="preserve">S4: </w:t>
+      </w:r>
+      <w:r>
         <w:t>(“technology transfer” OR “university technology transfer” OR “technology commercialization” OR “technology licensing” OR “university sp</w:t>
       </w:r>
       <w:r>
@@ -563,10 +563,39 @@
         <w:t>*</w:t>
       </w:r>
       <w:r>
-        <w:t>”)</w:t>
+        <w:t>”</w:t>
+      </w:r>
+      <w:r>
+        <w:t>)</w:t>
       </w:r>
     </w:p>
     <w:p/>
+    <w:p>
+      <w:r>
+        <w:t xml:space="preserve">S5: </w:t>
+      </w:r>
+      <w:r>
+        <w:t>(“technology transfer” OR “university technology transfer” OR “technology commercialization” OR “technology licensing” OR “university spinout com</w:t>
+      </w:r>
+      <w:r>
+        <w:t>panies”) AND (“</w:t>
+      </w:r>
+      <w:proofErr w:type="spellStart"/>
+      <w:r>
+        <w:t>geograph</w:t>
+      </w:r>
+      <w:proofErr w:type="spellEnd"/>
+      <w:r>
+        <w:t>*” OR “innovation cluster*”</w:t>
+      </w:r>
+      <w:r>
+        <w:t>)</w:t>
+      </w:r>
+    </w:p>
+    <w:p>
+      <w:bookmarkStart w:id="0" w:name="_GoBack"/>
+      <w:bookmarkEnd w:id="0"/>
+    </w:p>
     <w:p/>
     <w:p/>
     <w:sectPr>
@@ -832,7 +861,6 @@
   <w:style w:type="character" w:default="1" w:styleId="DefaultParagraphFont">
     <w:name w:val="Default Paragraph Font"/>
     <w:uiPriority w:val="1"/>
-    <w:semiHidden/>
     <w:unhideWhenUsed/>
   </w:style>
   <w:style w:type="table" w:default="1" w:styleId="TableNormal">
@@ -1180,7 +1208,6 @@
   <w:style w:type="character" w:default="1" w:styleId="DefaultParagraphFont">
     <w:name w:val="Default Paragraph Font"/>
     <w:uiPriority w:val="1"/>
-    <w:semiHidden/>
     <w:unhideWhenUsed/>
   </w:style>
   <w:style w:type="table" w:default="1" w:styleId="TableNormal">

</xml_diff>

<commit_message>
Draft of pre-proposal paper 01
</commit_message>
<xml_diff>
--- a/FinalProject/LiteratureReview/Townes_SOC5600_Spring2019_LiteratureReview_SearchTermPlanning_v00.docx
+++ b/FinalProject/LiteratureReview/Townes_SOC5600_Spring2019_LiteratureReview_SearchTermPlanning_v00.docx
@@ -592,11 +592,31 @@
         <w:t>)</w:t>
       </w:r>
     </w:p>
+    <w:p/>
+    <w:p>
+      <w:r>
+        <w:t>S6</w:t>
+      </w:r>
+      <w:r>
+        <w:t xml:space="preserve">: </w:t>
+      </w:r>
+      <w:r>
+        <w:t>(“technology transfer” OR “university technology transfer” OR “technology commercialization”</w:t>
+      </w:r>
+      <w:r>
+        <w:t>) AND (“</w:t>
+      </w:r>
+      <w:r>
+        <w:t>policy”</w:t>
+      </w:r>
+      <w:r>
+        <w:t>)</w:t>
+      </w:r>
+    </w:p>
     <w:p>
       <w:bookmarkStart w:id="0" w:name="_GoBack"/>
       <w:bookmarkEnd w:id="0"/>
     </w:p>
-    <w:p/>
     <w:p/>
     <w:sectPr>
       <w:pgSz w:w="12240" w:h="15840"/>
@@ -861,6 +881,7 @@
   <w:style w:type="character" w:default="1" w:styleId="DefaultParagraphFont">
     <w:name w:val="Default Paragraph Font"/>
     <w:uiPriority w:val="1"/>
+    <w:semiHidden/>
     <w:unhideWhenUsed/>
   </w:style>
   <w:style w:type="table" w:default="1" w:styleId="TableNormal">
@@ -1208,6 +1229,7 @@
   <w:style w:type="character" w:default="1" w:styleId="DefaultParagraphFont">
     <w:name w:val="Default Paragraph Font"/>
     <w:uiPriority w:val="1"/>
+    <w:semiHidden/>
     <w:unhideWhenUsed/>
   </w:style>
   <w:style w:type="table" w:default="1" w:styleId="TableNormal">

</xml_diff>